<commit_message>
develop MainView : merge & traverse
</commit_message>
<xml_diff>
--- a/Documentation/PMR_initial.docx
+++ b/Documentation/PMR_initial.docx
@@ -180,8 +180,6 @@
           <w:b/>
         </w:rPr>
       </w:pPr>
-      <w:bookmarkStart w:id="0" w:name="_GoBack"/>
-      <w:bookmarkEnd w:id="0"/>
       <w:proofErr w:type="spellStart"/>
       <w:r>
         <w:rPr>
@@ -1138,6 +1136,196 @@
       <w:pPr>
         <w:ind w:left="400"/>
       </w:pPr>
+      <w:r>
+        <w:rPr>
+          <w:rFonts w:hint="eastAsia"/>
+          <w:b/>
+        </w:rPr>
+        <w:t>E</w:t>
+      </w:r>
+      <w:r>
+        <w:rPr>
+          <w:b/>
+        </w:rPr>
+        <w:t>ight meeting</w:t>
+      </w:r>
+      <w:r>
+        <w:tab/>
+        <w:t>DATE: 2018/06/04</w:t>
+      </w:r>
+    </w:p>
+    <w:p>
+      <w:pPr>
+        <w:ind w:left="400"/>
+      </w:pPr>
+      <w:r>
+        <w:rPr>
+          <w:rFonts w:hint="eastAsia"/>
+        </w:rPr>
+        <w:t>W</w:t>
+      </w:r>
+      <w:r>
+        <w:t>ORK:</w:t>
+      </w:r>
+    </w:p>
+    <w:p>
+      <w:pPr>
+        <w:pStyle w:val="a4"/>
+        <w:numPr>
+          <w:ilvl w:val="0"/>
+          <w:numId w:val="12"/>
+        </w:numPr>
+        <w:ind w:leftChars="0"/>
+      </w:pPr>
+      <w:r>
+        <w:t>Discuss about how to implement ‘copy to left’. ‘copy to right’, ‘traverse’</w:t>
+      </w:r>
+      <w:r>
+        <w:t xml:space="preserve"> in MainView.java</w:t>
+      </w:r>
+    </w:p>
+    <w:p>
+      <w:pPr>
+        <w:pStyle w:val="a4"/>
+        <w:numPr>
+          <w:ilvl w:val="0"/>
+          <w:numId w:val="12"/>
+        </w:numPr>
+        <w:ind w:leftChars="0"/>
+      </w:pPr>
+      <w:r>
+        <w:rPr>
+          <w:rFonts w:hint="eastAsia"/>
+        </w:rPr>
+        <w:t>*</w:t>
+      </w:r>
+      <w:proofErr w:type="spellStart"/>
+      <w:r>
+        <w:rPr>
+          <w:rFonts w:hint="eastAsia"/>
+        </w:rPr>
+        <w:t>윤신영</w:t>
+      </w:r>
+      <w:proofErr w:type="spellEnd"/>
+      <w:r>
+        <w:t>: make presentation material/*</w:t>
+      </w:r>
+      <w:r>
+        <w:rPr>
+          <w:rFonts w:hint="eastAsia"/>
+        </w:rPr>
+        <w:t>김은경</w:t>
+      </w:r>
+      <w:r>
+        <w:t xml:space="preserve">: make class </w:t>
+      </w:r>
+      <w:proofErr w:type="gramStart"/>
+      <w:r>
+        <w:t>diagram/ *</w:t>
+      </w:r>
+      <w:proofErr w:type="gramEnd"/>
+      <w:r>
+        <w:rPr>
+          <w:rFonts w:hint="eastAsia"/>
+        </w:rPr>
+        <w:t>김소연,</w:t>
+      </w:r>
+      <w:r>
+        <w:t xml:space="preserve"> </w:t>
+      </w:r>
+      <w:r>
+        <w:rPr>
+          <w:rFonts w:hint="eastAsia"/>
+        </w:rPr>
+        <w:t>김은경,</w:t>
+      </w:r>
+      <w:r>
+        <w:t xml:space="preserve"> </w:t>
+      </w:r>
+      <w:r>
+        <w:rPr>
+          <w:rFonts w:hint="eastAsia"/>
+        </w:rPr>
+        <w:t>김수진,</w:t>
+      </w:r>
+      <w:r>
+        <w:t xml:space="preserve"> </w:t>
+      </w:r>
+      <w:r>
+        <w:rPr>
+          <w:rFonts w:hint="eastAsia"/>
+        </w:rPr>
+        <w:t>남유선,</w:t>
+      </w:r>
+      <w:r>
+        <w:t xml:space="preserve"> </w:t>
+      </w:r>
+      <w:proofErr w:type="spellStart"/>
+      <w:r>
+        <w:rPr>
+          <w:rFonts w:hint="eastAsia"/>
+        </w:rPr>
+        <w:t>손승표</w:t>
+      </w:r>
+      <w:proofErr w:type="spellEnd"/>
+      <w:r>
+        <w:rPr>
+          <w:rFonts w:hint="eastAsia"/>
+        </w:rPr>
+        <w:t>:</w:t>
+      </w:r>
+      <w:r>
+        <w:t xml:space="preserve"> draw system sequence diagram</w:t>
+      </w:r>
+      <w:r>
+        <w:t xml:space="preserve"> &amp; develop </w:t>
+      </w:r>
+      <w:r>
+        <w:t>‘simple-merge’ program</w:t>
+      </w:r>
+    </w:p>
+    <w:p>
+      <w:pPr>
+        <w:pStyle w:val="a4"/>
+        <w:numPr>
+          <w:ilvl w:val="0"/>
+          <w:numId w:val="12"/>
+        </w:numPr>
+        <w:ind w:leftChars="0"/>
+        <w:rPr>
+          <w:rFonts w:hint="eastAsia"/>
+        </w:rPr>
+      </w:pPr>
+      <w:r>
+        <w:rPr>
+          <w:rFonts w:hint="eastAsia"/>
+        </w:rPr>
+        <w:t>G</w:t>
+      </w:r>
+      <w:r>
+        <w:t xml:space="preserve">OAL: </w:t>
+      </w:r>
+      <w:r>
+        <w:rPr>
+          <w:rFonts w:hint="eastAsia"/>
+        </w:rPr>
+        <w:t>i</w:t>
+      </w:r>
+      <w:r>
+        <w:t xml:space="preserve">mplement all </w:t>
+      </w:r>
+      <w:r>
+        <w:t>operations needed to program ‘Simple-merge’ until 6/5</w:t>
+      </w:r>
+    </w:p>
+    <w:p>
+      <w:pPr>
+        <w:rPr>
+          <w:rFonts w:hint="eastAsia"/>
+        </w:rPr>
+      </w:pPr>
+      <w:bookmarkStart w:id="0" w:name="_GoBack"/>
+      <w:bookmarkEnd w:id="0"/>
     </w:p>
     <w:p>
       <w:pPr>
@@ -1788,6 +1976,119 @@
     </w:lvl>
   </w:abstractNum>
   <w:abstractNum w:abstractNumId="4" w15:restartNumberingAfterBreak="0">
+    <w:nsid w:val="11923E72"/>
+    <w:multiLevelType w:val="hybridMultilevel"/>
+    <w:tmpl w:val="CD524016"/>
+    <w:lvl w:ilvl="0" w:tplc="04090001">
+      <w:start w:val="1"/>
+      <w:numFmt w:val="bullet"/>
+      <w:lvlText w:val=""/>
+      <w:lvlJc w:val="left"/>
+      <w:pPr>
+        <w:ind w:left="1200" w:hanging="400"/>
+      </w:pPr>
+      <w:rPr>
+        <w:rFonts w:ascii="Wingdings" w:hAnsi="Wingdings" w:hint="default"/>
+      </w:rPr>
+    </w:lvl>
+    <w:lvl w:ilvl="1" w:tplc="04090003" w:tentative="1">
+      <w:start w:val="1"/>
+      <w:numFmt w:val="bullet"/>
+      <w:lvlText w:val=""/>
+      <w:lvlJc w:val="left"/>
+      <w:pPr>
+        <w:ind w:left="1600" w:hanging="400"/>
+      </w:pPr>
+      <w:rPr>
+        <w:rFonts w:ascii="Wingdings" w:hAnsi="Wingdings" w:hint="default"/>
+      </w:rPr>
+    </w:lvl>
+    <w:lvl w:ilvl="2" w:tplc="04090005" w:tentative="1">
+      <w:start w:val="1"/>
+      <w:numFmt w:val="bullet"/>
+      <w:lvlText w:val=""/>
+      <w:lvlJc w:val="left"/>
+      <w:pPr>
+        <w:ind w:left="2000" w:hanging="400"/>
+      </w:pPr>
+      <w:rPr>
+        <w:rFonts w:ascii="Wingdings" w:hAnsi="Wingdings" w:hint="default"/>
+      </w:rPr>
+    </w:lvl>
+    <w:lvl w:ilvl="3" w:tplc="04090001" w:tentative="1">
+      <w:start w:val="1"/>
+      <w:numFmt w:val="bullet"/>
+      <w:lvlText w:val=""/>
+      <w:lvlJc w:val="left"/>
+      <w:pPr>
+        <w:ind w:left="2400" w:hanging="400"/>
+      </w:pPr>
+      <w:rPr>
+        <w:rFonts w:ascii="Wingdings" w:hAnsi="Wingdings" w:hint="default"/>
+      </w:rPr>
+    </w:lvl>
+    <w:lvl w:ilvl="4" w:tplc="04090003" w:tentative="1">
+      <w:start w:val="1"/>
+      <w:numFmt w:val="bullet"/>
+      <w:lvlText w:val=""/>
+      <w:lvlJc w:val="left"/>
+      <w:pPr>
+        <w:ind w:left="2800" w:hanging="400"/>
+      </w:pPr>
+      <w:rPr>
+        <w:rFonts w:ascii="Wingdings" w:hAnsi="Wingdings" w:hint="default"/>
+      </w:rPr>
+    </w:lvl>
+    <w:lvl w:ilvl="5" w:tplc="04090005" w:tentative="1">
+      <w:start w:val="1"/>
+      <w:numFmt w:val="bullet"/>
+      <w:lvlText w:val=""/>
+      <w:lvlJc w:val="left"/>
+      <w:pPr>
+        <w:ind w:left="3200" w:hanging="400"/>
+      </w:pPr>
+      <w:rPr>
+        <w:rFonts w:ascii="Wingdings" w:hAnsi="Wingdings" w:hint="default"/>
+      </w:rPr>
+    </w:lvl>
+    <w:lvl w:ilvl="6" w:tplc="04090001" w:tentative="1">
+      <w:start w:val="1"/>
+      <w:numFmt w:val="bullet"/>
+      <w:lvlText w:val=""/>
+      <w:lvlJc w:val="left"/>
+      <w:pPr>
+        <w:ind w:left="3600" w:hanging="400"/>
+      </w:pPr>
+      <w:rPr>
+        <w:rFonts w:ascii="Wingdings" w:hAnsi="Wingdings" w:hint="default"/>
+      </w:rPr>
+    </w:lvl>
+    <w:lvl w:ilvl="7" w:tplc="04090003" w:tentative="1">
+      <w:start w:val="1"/>
+      <w:numFmt w:val="bullet"/>
+      <w:lvlText w:val=""/>
+      <w:lvlJc w:val="left"/>
+      <w:pPr>
+        <w:ind w:left="4000" w:hanging="400"/>
+      </w:pPr>
+      <w:rPr>
+        <w:rFonts w:ascii="Wingdings" w:hAnsi="Wingdings" w:hint="default"/>
+      </w:rPr>
+    </w:lvl>
+    <w:lvl w:ilvl="8" w:tplc="04090005" w:tentative="1">
+      <w:start w:val="1"/>
+      <w:numFmt w:val="bullet"/>
+      <w:lvlText w:val=""/>
+      <w:lvlJc w:val="left"/>
+      <w:pPr>
+        <w:ind w:left="4400" w:hanging="400"/>
+      </w:pPr>
+      <w:rPr>
+        <w:rFonts w:ascii="Wingdings" w:hAnsi="Wingdings" w:hint="default"/>
+      </w:rPr>
+    </w:lvl>
+  </w:abstractNum>
+  <w:abstractNum w:abstractNumId="5" w15:restartNumberingAfterBreak="0">
     <w:nsid w:val="14941610"/>
     <w:multiLevelType w:val="hybridMultilevel"/>
     <w:tmpl w:val="1DC8EE48"/>
@@ -1900,7 +2201,7 @@
       </w:rPr>
     </w:lvl>
   </w:abstractNum>
-  <w:abstractNum w:abstractNumId="5" w15:restartNumberingAfterBreak="0">
+  <w:abstractNum w:abstractNumId="6" w15:restartNumberingAfterBreak="0">
     <w:nsid w:val="17BA78F2"/>
     <w:multiLevelType w:val="hybridMultilevel"/>
     <w:tmpl w:val="7F020972"/>
@@ -2013,7 +2314,7 @@
       </w:rPr>
     </w:lvl>
   </w:abstractNum>
-  <w:abstractNum w:abstractNumId="6" w15:restartNumberingAfterBreak="0">
+  <w:abstractNum w:abstractNumId="7" w15:restartNumberingAfterBreak="0">
     <w:nsid w:val="1A6A0232"/>
     <w:multiLevelType w:val="hybridMultilevel"/>
     <w:tmpl w:val="B77A5C8E"/>
@@ -2102,7 +2403,7 @@
       </w:pPr>
     </w:lvl>
   </w:abstractNum>
-  <w:abstractNum w:abstractNumId="7" w15:restartNumberingAfterBreak="0">
+  <w:abstractNum w:abstractNumId="8" w15:restartNumberingAfterBreak="0">
     <w:nsid w:val="3BA61DDD"/>
     <w:multiLevelType w:val="hybridMultilevel"/>
     <w:tmpl w:val="D158992C"/>
@@ -2215,7 +2516,7 @@
       </w:rPr>
     </w:lvl>
   </w:abstractNum>
-  <w:abstractNum w:abstractNumId="8" w15:restartNumberingAfterBreak="0">
+  <w:abstractNum w:abstractNumId="9" w15:restartNumberingAfterBreak="0">
     <w:nsid w:val="3BC825BF"/>
     <w:multiLevelType w:val="hybridMultilevel"/>
     <w:tmpl w:val="A5403502"/>
@@ -2328,7 +2629,7 @@
       </w:rPr>
     </w:lvl>
   </w:abstractNum>
-  <w:abstractNum w:abstractNumId="9" w15:restartNumberingAfterBreak="0">
+  <w:abstractNum w:abstractNumId="10" w15:restartNumberingAfterBreak="0">
     <w:nsid w:val="53F7783A"/>
     <w:multiLevelType w:val="hybridMultilevel"/>
     <w:tmpl w:val="25D6CC50"/>
@@ -2441,7 +2742,7 @@
       </w:rPr>
     </w:lvl>
   </w:abstractNum>
-  <w:abstractNum w:abstractNumId="10" w15:restartNumberingAfterBreak="0">
+  <w:abstractNum w:abstractNumId="11" w15:restartNumberingAfterBreak="0">
     <w:nsid w:val="648918AD"/>
     <w:multiLevelType w:val="hybridMultilevel"/>
     <w:tmpl w:val="8F96F49E"/>
@@ -2555,13 +2856,13 @@
     </w:lvl>
   </w:abstractNum>
   <w:num w:numId="1">
-    <w:abstractNumId w:val="6"/>
+    <w:abstractNumId w:val="7"/>
   </w:num>
   <w:num w:numId="2">
-    <w:abstractNumId w:val="8"/>
+    <w:abstractNumId w:val="9"/>
   </w:num>
   <w:num w:numId="3">
-    <w:abstractNumId w:val="5"/>
+    <w:abstractNumId w:val="6"/>
   </w:num>
   <w:num w:numId="4">
     <w:abstractNumId w:val="3"/>
@@ -2573,19 +2874,22 @@
     <w:abstractNumId w:val="2"/>
   </w:num>
   <w:num w:numId="7">
-    <w:abstractNumId w:val="9"/>
+    <w:abstractNumId w:val="10"/>
   </w:num>
   <w:num w:numId="8">
     <w:abstractNumId w:val="1"/>
   </w:num>
   <w:num w:numId="9">
-    <w:abstractNumId w:val="10"/>
+    <w:abstractNumId w:val="11"/>
   </w:num>
   <w:num w:numId="10">
-    <w:abstractNumId w:val="4"/>
+    <w:abstractNumId w:val="5"/>
   </w:num>
   <w:num w:numId="11">
-    <w:abstractNumId w:val="7"/>
+    <w:abstractNumId w:val="8"/>
+  </w:num>
+  <w:num w:numId="12">
+    <w:abstractNumId w:val="4"/>
   </w:num>
 </w:numbering>
 </file>

</xml_diff>

<commit_message>
Add experience of PMR
add my experience to PMR
</commit_message>
<xml_diff>
--- a/Documentation/PMR_initial.docx
+++ b/Documentation/PMR_initial.docx
@@ -202,7 +202,6 @@
         </w:rPr>
         <w:t xml:space="preserve"> </w:t>
       </w:r>
-      <w:proofErr w:type="spellStart"/>
       <w:r>
         <w:rPr>
           <w:rFonts w:hint="eastAsia"/>
@@ -212,7 +211,6 @@
         </w:rPr>
         <w:t>윤신영</w:t>
       </w:r>
-      <w:proofErr w:type="spellEnd"/>
       <w:r>
         <w:rPr>
           <w:b/>
@@ -740,16 +738,8 @@
         <w:rPr>
           <w:sz w:val="18"/>
         </w:rPr>
-        <w:t xml:space="preserve">, </w:t>
-      </w:r>
-      <w:proofErr w:type="spellStart"/>
-      <w:r>
-        <w:rPr>
-          <w:sz w:val="18"/>
-        </w:rPr>
-        <w:t>윤신영</w:t>
-      </w:r>
-      <w:proofErr w:type="spellEnd"/>
+        <w:t>, 윤신영</w:t>
+      </w:r>
     </w:p>
     <w:p>
       <w:pPr>
@@ -983,19 +973,11 @@
         </w:numPr>
         <w:ind w:leftChars="0"/>
       </w:pPr>
-      <w:proofErr w:type="spellStart"/>
-      <w:r>
-        <w:rPr>
-          <w:rFonts w:hint="eastAsia"/>
-        </w:rPr>
-        <w:t>윤신영</w:t>
-      </w:r>
-      <w:proofErr w:type="spellEnd"/>
-      <w:r>
-        <w:rPr>
-          <w:rFonts w:hint="eastAsia"/>
-        </w:rPr>
-        <w:t xml:space="preserve"> </w:t>
+      <w:r>
+        <w:rPr>
+          <w:rFonts w:hint="eastAsia"/>
+        </w:rPr>
+        <w:t xml:space="preserve">윤신영 </w:t>
       </w:r>
       <w:r>
         <w:t xml:space="preserve">&amp; </w:t>
@@ -1197,88 +1179,80 @@
         <w:rPr>
           <w:rFonts w:hint="eastAsia"/>
         </w:rPr>
+        <w:t>*윤신영</w:t>
+      </w:r>
+      <w:r>
+        <w:t>: make presentation material/*</w:t>
+      </w:r>
+      <w:r>
+        <w:rPr>
+          <w:rFonts w:hint="eastAsia"/>
+        </w:rPr>
+        <w:t>김은경</w:t>
+      </w:r>
+      <w:r>
+        <w:t>: make diagram</w:t>
+      </w:r>
+      <w:r>
+        <w:rPr>
+          <w:rFonts w:hint="eastAsia"/>
+        </w:rPr>
+        <w:t>s</w:t>
+      </w:r>
+      <w:r>
+        <w:t>/</w:t>
+      </w:r>
+      <w:r>
+        <w:t xml:space="preserve"> </w:t>
+      </w:r>
+      <w:r>
         <w:t>*</w:t>
       </w:r>
+      <w:r>
+        <w:rPr>
+          <w:rFonts w:hint="eastAsia"/>
+        </w:rPr>
+        <w:t>김소연,</w:t>
+      </w:r>
+      <w:r>
+        <w:t xml:space="preserve"> </w:t>
+      </w:r>
+      <w:r>
+        <w:rPr>
+          <w:rFonts w:hint="eastAsia"/>
+        </w:rPr>
+        <w:t>김은경,</w:t>
+      </w:r>
+      <w:r>
+        <w:t xml:space="preserve"> </w:t>
+      </w:r>
+      <w:r>
+        <w:rPr>
+          <w:rFonts w:hint="eastAsia"/>
+        </w:rPr>
+        <w:t>김수진,</w:t>
+      </w:r>
+      <w:r>
+        <w:t xml:space="preserve"> </w:t>
+      </w:r>
+      <w:r>
+        <w:rPr>
+          <w:rFonts w:hint="eastAsia"/>
+        </w:rPr>
+        <w:t>남유선,</w:t>
+      </w:r>
+      <w:r>
+        <w:t xml:space="preserve"> </w:t>
+      </w:r>
       <w:proofErr w:type="spellStart"/>
       <w:r>
         <w:rPr>
           <w:rFonts w:hint="eastAsia"/>
         </w:rPr>
-        <w:t>윤신영</w:t>
+        <w:t>손승표</w:t>
       </w:r>
       <w:proofErr w:type="spellEnd"/>
       <w:r>
-        <w:t>: make presentation material/*</w:t>
-      </w:r>
-      <w:r>
-        <w:rPr>
-          <w:rFonts w:hint="eastAsia"/>
-        </w:rPr>
-        <w:t>김은경</w:t>
-      </w:r>
-      <w:r>
-        <w:t>: make diagram</w:t>
-      </w:r>
-      <w:r>
-        <w:rPr>
-          <w:rFonts w:hint="eastAsia"/>
-        </w:rPr>
-        <w:t>s</w:t>
-      </w:r>
-      <w:r>
-        <w:t>/</w:t>
-      </w:r>
-      <w:r>
-        <w:t xml:space="preserve"> </w:t>
-      </w:r>
-      <w:r>
-        <w:t>*</w:t>
-      </w:r>
-      <w:r>
-        <w:rPr>
-          <w:rFonts w:hint="eastAsia"/>
-        </w:rPr>
-        <w:t>김소연,</w:t>
-      </w:r>
-      <w:r>
-        <w:t xml:space="preserve"> </w:t>
-      </w:r>
-      <w:r>
-        <w:rPr>
-          <w:rFonts w:hint="eastAsia"/>
-        </w:rPr>
-        <w:t>김은경,</w:t>
-      </w:r>
-      <w:r>
-        <w:t xml:space="preserve"> </w:t>
-      </w:r>
-      <w:r>
-        <w:rPr>
-          <w:rFonts w:hint="eastAsia"/>
-        </w:rPr>
-        <w:t>김수진,</w:t>
-      </w:r>
-      <w:r>
-        <w:t xml:space="preserve"> </w:t>
-      </w:r>
-      <w:r>
-        <w:rPr>
-          <w:rFonts w:hint="eastAsia"/>
-        </w:rPr>
-        <w:t>남유선,</w:t>
-      </w:r>
-      <w:r>
-        <w:t xml:space="preserve"> </w:t>
-      </w:r>
-      <w:proofErr w:type="spellStart"/>
-      <w:r>
-        <w:rPr>
-          <w:rFonts w:hint="eastAsia"/>
-        </w:rPr>
-        <w:t>손승표</w:t>
-      </w:r>
-      <w:proofErr w:type="spellEnd"/>
-      <w:r>
         <w:rPr>
           <w:rFonts w:hint="eastAsia"/>
         </w:rPr>
@@ -1291,12 +1265,7 @@
         <w:t xml:space="preserve"> &amp; develop </w:t>
       </w:r>
       <w:r>
-        <w:t>‘si</w:t>
-      </w:r>
-      <w:bookmarkStart w:id="0" w:name="_GoBack"/>
-      <w:bookmarkEnd w:id="0"/>
-      <w:r>
-        <w:t>mple-merge’ program</w:t>
+        <w:t>‘simple-merge’ program</w:t>
       </w:r>
     </w:p>
     <w:p>
@@ -1453,17 +1422,28 @@
       <w:pPr>
         <w:pStyle w:val="a4"/>
       </w:pPr>
+      <w:r>
+        <w:rPr>
+          <w:rFonts w:hint="eastAsia"/>
+        </w:rPr>
+        <w:t>윤신영</w:t>
+      </w:r>
+      <w:r>
+        <w:t>:</w:t>
+      </w:r>
+      <w:r>
+        <w:t xml:space="preserve"> I developed the algorithms of merge functions. I implemented Merge and </w:t>
+      </w:r>
       <w:proofErr w:type="spellStart"/>
       <w:r>
-        <w:rPr>
-          <w:rFonts w:hint="eastAsia"/>
-        </w:rPr>
-        <w:t>윤신영</w:t>
+        <w:t>FileComparator</w:t>
       </w:r>
       <w:proofErr w:type="spellEnd"/>
       <w:r>
-        <w:t>:</w:t>
-      </w:r>
+        <w:t>.</w:t>
+      </w:r>
+      <w:bookmarkStart w:id="0" w:name="_GoBack"/>
+      <w:bookmarkEnd w:id="0"/>
     </w:p>
     <w:sectPr>
       <w:pgSz w:w="11906" w:h="16838"/>

</xml_diff>

<commit_message>
Wrote Experience in PMR
</commit_message>
<xml_diff>
--- a/Documentation/PMR_initial.docx
+++ b/Documentation/PMR_initial.docx
@@ -202,6 +202,7 @@
         </w:rPr>
         <w:t xml:space="preserve"> </w:t>
       </w:r>
+      <w:proofErr w:type="spellStart"/>
       <w:r>
         <w:rPr>
           <w:rFonts w:hint="eastAsia"/>
@@ -211,6 +212,7 @@
         </w:rPr>
         <w:t>윤신영</w:t>
       </w:r>
+      <w:proofErr w:type="spellEnd"/>
       <w:r>
         <w:rPr>
           <w:b/>
@@ -973,11 +975,19 @@
         </w:numPr>
         <w:ind w:leftChars="0"/>
       </w:pPr>
-      <w:r>
-        <w:rPr>
-          <w:rFonts w:hint="eastAsia"/>
-        </w:rPr>
-        <w:t xml:space="preserve">윤신영 </w:t>
+      <w:proofErr w:type="spellStart"/>
+      <w:r>
+        <w:rPr>
+          <w:rFonts w:hint="eastAsia"/>
+        </w:rPr>
+        <w:t>윤신영</w:t>
+      </w:r>
+      <w:proofErr w:type="spellEnd"/>
+      <w:r>
+        <w:rPr>
+          <w:rFonts w:hint="eastAsia"/>
+        </w:rPr>
+        <w:t xml:space="preserve"> </w:t>
       </w:r>
       <w:r>
         <w:t xml:space="preserve">&amp; </w:t>
@@ -1179,8 +1189,16 @@
         <w:rPr>
           <w:rFonts w:hint="eastAsia"/>
         </w:rPr>
-        <w:t>*윤신영</w:t>
-      </w:r>
+        <w:t>*</w:t>
+      </w:r>
+      <w:proofErr w:type="spellStart"/>
+      <w:r>
+        <w:rPr>
+          <w:rFonts w:hint="eastAsia"/>
+        </w:rPr>
+        <w:t>윤신영</w:t>
+      </w:r>
+      <w:proofErr w:type="spellEnd"/>
       <w:r>
         <w:t>: make presentation material/*</w:t>
       </w:r>
@@ -1401,49 +1419,85 @@
       <w:r>
         <w:t>:</w:t>
       </w:r>
-    </w:p>
-    <w:p>
-      <w:pPr>
-        <w:pStyle w:val="a4"/>
-      </w:pPr>
+      <w:r>
+        <w:t xml:space="preserve"> </w:t>
+      </w:r>
+      <w:r>
+        <w:rPr>
+          <w:rFonts w:hint="eastAsia"/>
+        </w:rPr>
+        <w:t>I</w:t>
+      </w:r>
+      <w:r>
+        <w:t xml:space="preserve"> implemented </w:t>
+      </w:r>
       <w:proofErr w:type="spellStart"/>
       <w:r>
-        <w:rPr>
-          <w:rFonts w:hint="eastAsia"/>
-        </w:rPr>
-        <w:t>손승표</w:t>
+        <w:t>TextEditorModel</w:t>
       </w:r>
       <w:proofErr w:type="spellEnd"/>
       <w:r>
-        <w:t>:</w:t>
-      </w:r>
-    </w:p>
-    <w:p>
-      <w:pPr>
-        <w:pStyle w:val="a4"/>
-      </w:pPr>
-      <w:r>
-        <w:rPr>
-          <w:rFonts w:hint="eastAsia"/>
-        </w:rPr>
-        <w:t>윤신영</w:t>
-      </w:r>
-      <w:r>
-        <w:t>:</w:t>
-      </w:r>
-      <w:r>
-        <w:t xml:space="preserve"> I developed the algorithms of merge functions. I implemented Merge and </w:t>
+        <w:t xml:space="preserve">, </w:t>
       </w:r>
       <w:proofErr w:type="spellStart"/>
       <w:r>
-        <w:t>FileComparator</w:t>
+        <w:t>CompareTable</w:t>
       </w:r>
       <w:proofErr w:type="spellEnd"/>
       <w:r>
-        <w:t>.</w:t>
+        <w:t xml:space="preserve"> and </w:t>
+      </w:r>
+      <w:proofErr w:type="spellStart"/>
+      <w:r>
+        <w:t>CompareTableRenderer</w:t>
+      </w:r>
+      <w:proofErr w:type="spellEnd"/>
+      <w:r>
+        <w:t>. I solved errors(issues) related to ‘View’ part.</w:t>
       </w:r>
       <w:bookmarkStart w:id="0" w:name="_GoBack"/>
       <w:bookmarkEnd w:id="0"/>
+    </w:p>
+    <w:p>
+      <w:pPr>
+        <w:pStyle w:val="a4"/>
+      </w:pPr>
+      <w:proofErr w:type="spellStart"/>
+      <w:r>
+        <w:rPr>
+          <w:rFonts w:hint="eastAsia"/>
+        </w:rPr>
+        <w:t>손승표</w:t>
+      </w:r>
+      <w:proofErr w:type="spellEnd"/>
+      <w:r>
+        <w:t>:</w:t>
+      </w:r>
+    </w:p>
+    <w:p>
+      <w:pPr>
+        <w:pStyle w:val="a4"/>
+      </w:pPr>
+      <w:r>
+        <w:rPr>
+          <w:rFonts w:hint="eastAsia"/>
+        </w:rPr>
+        <w:t>윤신영</w:t>
+      </w:r>
+      <w:r>
+        <w:t>:</w:t>
+      </w:r>
+      <w:r>
+        <w:t xml:space="preserve"> I developed the algorithms of merge functions. I implemented Merge and </w:t>
+      </w:r>
+      <w:proofErr w:type="spellStart"/>
+      <w:r>
+        <w:t>FileComparator</w:t>
+      </w:r>
+      <w:proofErr w:type="spellEnd"/>
+      <w:r>
+        <w:t>.</w:t>
+      </w:r>
     </w:p>
     <w:sectPr>
       <w:pgSz w:w="11906" w:h="16838"/>

</xml_diff>

<commit_message>
Update Kim Soyeon's PMR experience
</commit_message>
<xml_diff>
--- a/Documentation/PMR_initial.docx
+++ b/Documentation/PMR_initial.docx
@@ -1384,13 +1384,30 @@
       <w:r>
         <w:t>:</w:t>
       </w:r>
-    </w:p>
-    <w:p>
-      <w:pPr>
-        <w:pStyle w:val="a4"/>
-        <w:rPr>
-          <w:rFonts w:hint="eastAsia"/>
-        </w:rPr>
+      <w:r>
+        <w:t xml:space="preserve"> </w:t>
+      </w:r>
+      <w:r>
+        <w:rPr>
+          <w:rFonts w:hint="eastAsia"/>
+        </w:rPr>
+        <w:t>I</w:t>
+      </w:r>
+      <w:r>
+        <w:t xml:space="preserve"> developed the ‘View’ part of this simple-merge program. I added some functions to </w:t>
+      </w:r>
+      <w:proofErr w:type="spellStart"/>
+      <w:r>
+        <w:t>MainView</w:t>
+      </w:r>
+      <w:proofErr w:type="spellEnd"/>
+      <w:r>
+        <w:t>, and mainly implemented PanelView.</w:t>
+      </w:r>
+    </w:p>
+    <w:p>
+      <w:pPr>
+        <w:pStyle w:val="a4"/>
       </w:pPr>
       <w:r>
         <w:rPr>
@@ -1438,79 +1455,76 @@
         <w:t xml:space="preserve"> I mainly implemented TextEditorModel.java and TextEditorController.java. I also worked on </w:t>
       </w:r>
       <w:r>
-        <w:t>the ‘view’ part, focusing on the UI and b</w:t>
+        <w:t>the ‘view’ part, focusing on the UI and bug fixes</w:t>
+      </w:r>
+    </w:p>
+    <w:p>
+      <w:pPr>
+        <w:pStyle w:val="a4"/>
+      </w:pPr>
+      <w:r>
+        <w:rPr>
+          <w:rFonts w:hint="eastAsia"/>
+        </w:rPr>
+        <w:t>남유선</w:t>
+      </w:r>
+      <w:r>
+        <w:t>:</w:t>
+      </w:r>
+      <w:r>
+        <w:t xml:space="preserve"> </w:t>
+      </w:r>
+      <w:r>
+        <w:rPr>
+          <w:rFonts w:hint="eastAsia"/>
+        </w:rPr>
+        <w:t>I</w:t>
+      </w:r>
+      <w:r>
+        <w:t xml:space="preserve"> implemented </w:t>
+      </w:r>
+      <w:proofErr w:type="spellStart"/>
+      <w:r>
+        <w:t>TextEditorModel</w:t>
+      </w:r>
+      <w:proofErr w:type="spellEnd"/>
+      <w:r>
+        <w:t xml:space="preserve">, </w:t>
+      </w:r>
+      <w:proofErr w:type="spellStart"/>
+      <w:r>
+        <w:t>CompareTable</w:t>
+      </w:r>
+      <w:proofErr w:type="spellEnd"/>
+      <w:r>
+        <w:t xml:space="preserve"> and </w:t>
+      </w:r>
+      <w:proofErr w:type="spellStart"/>
+      <w:r>
+        <w:t>CompareTableRenderer</w:t>
+      </w:r>
+      <w:proofErr w:type="spellEnd"/>
+      <w:r>
+        <w:t>. I solved errors(issues) related to ‘View’ part.</w:t>
+      </w:r>
+    </w:p>
+    <w:p>
+      <w:pPr>
+        <w:pStyle w:val="a4"/>
+      </w:pPr>
+      <w:proofErr w:type="spellStart"/>
+      <w:r>
+        <w:rPr>
+          <w:rFonts w:hint="eastAsia"/>
+        </w:rPr>
+        <w:t>손승표</w:t>
+      </w:r>
+      <w:proofErr w:type="spellEnd"/>
+      <w:r>
+        <w:t>:</w:t>
       </w:r>
       <w:bookmarkStart w:id="0" w:name="_GoBack"/>
       <w:bookmarkEnd w:id="0"/>
-      <w:r>
-        <w:t>ug fixes</w:t>
-      </w:r>
-    </w:p>
-    <w:p>
-      <w:pPr>
-        <w:pStyle w:val="a4"/>
-      </w:pPr>
-      <w:r>
-        <w:rPr>
-          <w:rFonts w:hint="eastAsia"/>
-        </w:rPr>
-        <w:t>남유선</w:t>
-      </w:r>
-      <w:r>
-        <w:t>:</w:t>
-      </w:r>
-      <w:r>
-        <w:t xml:space="preserve"> </w:t>
-      </w:r>
-      <w:r>
-        <w:rPr>
-          <w:rFonts w:hint="eastAsia"/>
-        </w:rPr>
-        <w:t>I</w:t>
-      </w:r>
-      <w:r>
-        <w:t xml:space="preserve"> implemented </w:t>
-      </w:r>
-      <w:proofErr w:type="spellStart"/>
-      <w:r>
-        <w:t>TextEditorModel</w:t>
-      </w:r>
-      <w:proofErr w:type="spellEnd"/>
-      <w:r>
-        <w:t xml:space="preserve">, </w:t>
-      </w:r>
-      <w:proofErr w:type="spellStart"/>
-      <w:r>
-        <w:t>CompareTable</w:t>
-      </w:r>
-      <w:proofErr w:type="spellEnd"/>
-      <w:r>
-        <w:t xml:space="preserve"> and </w:t>
-      </w:r>
-      <w:proofErr w:type="spellStart"/>
-      <w:r>
-        <w:t>CompareTableRenderer</w:t>
-      </w:r>
-      <w:proofErr w:type="spellEnd"/>
-      <w:r>
-        <w:t>. I solved errors(issues) related to ‘View’ part.</w:t>
-      </w:r>
-    </w:p>
-    <w:p>
-      <w:pPr>
-        <w:pStyle w:val="a4"/>
-      </w:pPr>
-      <w:proofErr w:type="spellStart"/>
-      <w:r>
-        <w:rPr>
-          <w:rFonts w:hint="eastAsia"/>
-        </w:rPr>
-        <w:t>손승표</w:t>
-      </w:r>
-      <w:proofErr w:type="spellEnd"/>
-      <w:r>
-        <w:t>:</w:t>
-      </w:r>
     </w:p>
     <w:p>
       <w:pPr>

</xml_diff>